<commit_message>
report and example project
add report  and project files
</commit_message>
<xml_diff>
--- a/Documentation/Custom Physics Engine Documentation.docx
+++ b/Documentation/Custom Physics Engine Documentation.docx
@@ -4,6 +4,9 @@
   <w:body>
     <w:sdt>
       <w:sdtPr>
+        <w:rPr>
+          <w:lang w:val="en-AU"/>
+        </w:rPr>
         <w:id w:val="-13773428"/>
         <w:docPartObj>
           <w:docPartGallery w:val="Cover Pages"/>
@@ -13,9 +16,15 @@
       <w:sdtEndPr/>
       <w:sdtContent>
         <w:p>
+          <w:pPr>
+            <w:rPr>
+              <w:lang w:val="en-AU"/>
+            </w:rPr>
+          </w:pPr>
           <w:r>
             <w:rPr>
               <w:noProof/>
+              <w:lang w:val="en-AU"/>
             </w:rPr>
             <mc:AlternateContent>
               <mc:Choice Requires="wps">
@@ -75,6 +84,7 @@
                                 <w:pPr>
                                   <w:pStyle w:val="NoSpacing"/>
                                   <w:rPr>
+                                    <w:rFonts w:ascii="Times New Roman" w:hAnsi="Times New Roman" w:cs="Times New Roman"/>
                                     <w:noProof/>
                                     <w:color w:val="1F497D" w:themeColor="text2"/>
                                   </w:rPr>
@@ -82,6 +92,7 @@
                                 <w:sdt>
                                   <w:sdtPr>
                                     <w:rPr>
+                                      <w:rFonts w:ascii="Times New Roman" w:hAnsi="Times New Roman" w:cs="Times New Roman"/>
                                       <w:noProof/>
                                       <w:color w:val="1F497D" w:themeColor="text2"/>
                                     </w:rPr>
@@ -94,6 +105,7 @@
                                   <w:sdtContent>
                                     <w:r>
                                       <w:rPr>
+                                        <w:rFonts w:ascii="Times New Roman" w:hAnsi="Times New Roman" w:cs="Times New Roman"/>
                                         <w:noProof/>
                                         <w:color w:val="1F497D" w:themeColor="text2"/>
                                       </w:rPr>
@@ -135,6 +147,7 @@
                           <w:pPr>
                             <w:pStyle w:val="NoSpacing"/>
                             <w:rPr>
+                              <w:rFonts w:ascii="Times New Roman" w:hAnsi="Times New Roman" w:cs="Times New Roman"/>
                               <w:noProof/>
                               <w:color w:val="1F497D" w:themeColor="text2"/>
                             </w:rPr>
@@ -142,6 +155,7 @@
                           <w:sdt>
                             <w:sdtPr>
                               <w:rPr>
+                                <w:rFonts w:ascii="Times New Roman" w:hAnsi="Times New Roman" w:cs="Times New Roman"/>
                                 <w:noProof/>
                                 <w:color w:val="1F497D" w:themeColor="text2"/>
                               </w:rPr>
@@ -154,6 +168,7 @@
                             <w:sdtContent>
                               <w:r>
                                 <w:rPr>
+                                  <w:rFonts w:ascii="Times New Roman" w:hAnsi="Times New Roman" w:cs="Times New Roman"/>
                                   <w:noProof/>
                                   <w:color w:val="1F497D" w:themeColor="text2"/>
                                 </w:rPr>
@@ -173,6 +188,7 @@
           <w:r>
             <w:rPr>
               <w:noProof/>
+              <w:lang w:val="en-AU"/>
             </w:rPr>
             <mc:AlternateContent>
               <mc:Choice Requires="wps">
@@ -283,11 +299,12 @@
           <w:r>
             <w:rPr>
               <w:noProof/>
+              <w:lang w:val="en-AU"/>
             </w:rPr>
             <mc:AlternateContent>
               <mc:Choice Requires="wps">
                 <w:drawing>
-                  <wp:anchor distT="0" distB="0" distL="114300" distR="114300" simplePos="0" relativeHeight="251660288" behindDoc="0" locked="0" layoutInCell="1" allowOverlap="1" wp14:anchorId="2E03307F" wp14:editId="4B6847C9">
+                  <wp:anchor distT="0" distB="0" distL="114300" distR="114300" simplePos="0" relativeHeight="251660288" behindDoc="0" locked="0" layoutInCell="1" allowOverlap="1" wp14:anchorId="2E03307F" wp14:editId="1A9FE4FD">
                     <wp:simplePos x="0" y="0"/>
                     <mc:AlternateContent>
                       <mc:Choice Requires="wp14">
@@ -448,14 +465,16 @@
               </mc:Fallback>
             </mc:AlternateContent>
           </w:r>
+          <w:bookmarkStart w:id="0" w:name="_GoBack"/>
           <w:r>
             <w:rPr>
               <w:noProof/>
+              <w:lang w:val="en-AU"/>
             </w:rPr>
             <mc:AlternateContent>
               <mc:Choice Requires="wps">
                 <w:drawing>
-                  <wp:anchor distT="0" distB="0" distL="114300" distR="114300" simplePos="0" relativeHeight="251659264" behindDoc="0" locked="0" layoutInCell="1" allowOverlap="1" wp14:anchorId="7A96C714" wp14:editId="05603B09">
+                  <wp:anchor distT="0" distB="0" distL="114300" distR="114300" simplePos="0" relativeHeight="251659264" behindDoc="0" locked="0" layoutInCell="1" allowOverlap="1" wp14:anchorId="7A96C714" wp14:editId="0AC51B6D">
                     <wp:simplePos x="0" y="0"/>
                     <mc:AlternateContent>
                       <mc:Choice Requires="wp14">
@@ -545,16 +564,18 @@
               </mc:Choice>
               <mc:Fallback>
                 <w:pict>
-                  <v:rect w14:anchorId="5B2BAAF9" id="Rectangle 468" o:spid="_x0000_s1026" style="position:absolute;margin-left:0;margin-top:0;width:244.8pt;height:554.4pt;z-index:251659264;visibility:visible;mso-wrap-style:square;mso-width-percent:400;mso-height-percent:700;mso-left-percent:440;mso-top-percent:25;mso-wrap-distance-left:9pt;mso-wrap-distance-top:0;mso-wrap-distance-right:9pt;mso-wrap-distance-bottom:0;mso-position-horizontal-relative:page;mso-position-vertical-relative:page;mso-width-percent:400;mso-height-percent:700;mso-left-percent:440;mso-top-percent:25;mso-width-relative:page;mso-height-relative:page;v-text-anchor:middle" o:gfxdata="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" fillcolor="white [3212]" strokecolor="#938953 [1614]" strokeweight="1.25pt">
+                  <v:rect w14:anchorId="4359C245" id="Rectangle 468" o:spid="_x0000_s1026" style="position:absolute;margin-left:0;margin-top:0;width:244.8pt;height:554.4pt;z-index:251659264;visibility:visible;mso-wrap-style:square;mso-width-percent:400;mso-height-percent:700;mso-left-percent:440;mso-top-percent:25;mso-wrap-distance-left:9pt;mso-wrap-distance-top:0;mso-wrap-distance-right:9pt;mso-wrap-distance-bottom:0;mso-position-horizontal-relative:page;mso-position-vertical-relative:page;mso-width-percent:400;mso-height-percent:700;mso-left-percent:440;mso-top-percent:25;mso-width-relative:page;mso-height-relative:page;v-text-anchor:middle" o:gfxdata="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" fillcolor="white [3212]" strokecolor="#938953 [1614]" strokeweight="1.25pt">
                     <w10:wrap anchorx="page" anchory="page"/>
                   </v:rect>
                 </w:pict>
               </mc:Fallback>
             </mc:AlternateContent>
           </w:r>
+          <w:bookmarkEnd w:id="0"/>
           <w:r>
             <w:rPr>
               <w:noProof/>
+              <w:lang w:val="en-AU"/>
             </w:rPr>
             <mc:AlternateContent>
               <mc:Choice Requires="wps">
@@ -651,20 +672,26 @@
           </w:r>
         </w:p>
         <w:p>
+          <w:pPr>
+            <w:rPr>
+              <w:lang w:val="en-AU"/>
+            </w:rPr>
+          </w:pPr>
           <w:r>
             <w:rPr>
               <w:noProof/>
+              <w:lang w:val="en-AU"/>
             </w:rPr>
             <mc:AlternateContent>
               <mc:Choice Requires="wps">
                 <w:drawing>
-                  <wp:anchor distT="0" distB="0" distL="114300" distR="114300" simplePos="0" relativeHeight="251661312" behindDoc="0" locked="0" layoutInCell="1" allowOverlap="1" wp14:anchorId="73025010" wp14:editId="0E57ADAE">
+                  <wp:anchor distT="0" distB="0" distL="114300" distR="114300" simplePos="0" relativeHeight="251661312" behindDoc="0" locked="0" layoutInCell="1" allowOverlap="1" wp14:anchorId="73025010" wp14:editId="232F6838">
                     <wp:simplePos x="0" y="0"/>
                     <wp:positionH relativeFrom="page">
-                      <wp:posOffset>3327991</wp:posOffset>
+                      <wp:posOffset>3328035</wp:posOffset>
                     </wp:positionH>
                     <wp:positionV relativeFrom="page">
-                      <wp:posOffset>3742660</wp:posOffset>
+                      <wp:posOffset>3637280</wp:posOffset>
                     </wp:positionV>
                     <wp:extent cx="3024623" cy="2475230"/>
                     <wp:effectExtent l="0" t="0" r="0" b="0"/>
@@ -694,9 +721,8 @@
                               <w:sdt>
                                 <w:sdtPr>
                                   <w:rPr>
-                                    <w:rFonts w:asciiTheme="minorHAnsi" w:eastAsiaTheme="majorEastAsia" w:hAnsiTheme="minorHAnsi" w:cstheme="majorBidi"/>
-                                    <w:noProof/>
-                                    <w:color w:val="4F81BD" w:themeColor="accent1"/>
+                                    <w:rFonts w:ascii="Times New Roman" w:hAnsi="Times New Roman" w:cs="Times New Roman"/>
+                                    <w:color w:val="548DD4" w:themeColor="text2" w:themeTint="99"/>
                                     <w:sz w:val="60"/>
                                     <w:szCs w:val="60"/>
                                   </w:rPr>
@@ -705,24 +731,26 @@
                                   <w:dataBinding w:prefixMappings="xmlns:ns0='http://schemas.openxmlformats.org/package/2006/metadata/core-properties' xmlns:ns1='http://purl.org/dc/elements/1.1/'" w:xpath="/ns0:coreProperties[1]/ns1:title[1]" w:storeItemID="{6C3C8BC8-F283-45AE-878A-BAB7291924A1}"/>
                                   <w:text/>
                                 </w:sdtPr>
-                                <w:sdtEndPr/>
+                                <w:sdtEndPr>
+                                  <w:rPr>
+                                    <w:color w:val="548DD4" w:themeColor="text2" w:themeTint="99"/>
+                                  </w:rPr>
+                                </w:sdtEndPr>
                                 <w:sdtContent>
                                   <w:p>
                                     <w:pPr>
                                       <w:spacing w:line="240" w:lineRule="auto"/>
                                       <w:rPr>
-                                        <w:rFonts w:asciiTheme="minorHAnsi" w:eastAsiaTheme="majorEastAsia" w:hAnsiTheme="minorHAnsi" w:cstheme="majorBidi"/>
-                                        <w:noProof/>
-                                        <w:color w:val="4F81BD" w:themeColor="accent1"/>
+                                        <w:rFonts w:ascii="Times New Roman" w:hAnsi="Times New Roman" w:cs="Times New Roman"/>
+                                        <w:color w:val="548DD4" w:themeColor="text2" w:themeTint="99"/>
                                         <w:sz w:val="60"/>
                                         <w:szCs w:val="60"/>
                                       </w:rPr>
                                     </w:pPr>
                                     <w:r>
                                       <w:rPr>
-                                        <w:rFonts w:asciiTheme="minorHAnsi" w:eastAsiaTheme="majorEastAsia" w:hAnsiTheme="minorHAnsi" w:cstheme="majorBidi"/>
-                                        <w:noProof/>
-                                        <w:color w:val="4F81BD" w:themeColor="accent1"/>
+                                        <w:rFonts w:ascii="Times New Roman" w:hAnsi="Times New Roman" w:cs="Times New Roman"/>
+                                        <w:color w:val="548DD4" w:themeColor="text2" w:themeTint="99"/>
                                         <w:sz w:val="60"/>
                                         <w:szCs w:val="60"/>
                                       </w:rPr>
@@ -734,7 +762,7 @@
                               <w:sdt>
                                 <w:sdtPr>
                                   <w:rPr>
-                                    <w:rFonts w:asciiTheme="majorHAnsi" w:eastAsiaTheme="majorEastAsia" w:hAnsiTheme="majorHAnsi" w:cstheme="majorBidi"/>
+                                    <w:rFonts w:ascii="Times New Roman" w:eastAsiaTheme="majorEastAsia" w:hAnsi="Times New Roman" w:cs="Times New Roman"/>
                                     <w:noProof/>
                                     <w:color w:val="1F497D" w:themeColor="text2"/>
                                     <w:sz w:val="32"/>
@@ -750,7 +778,7 @@
                                   <w:p>
                                     <w:pPr>
                                       <w:rPr>
-                                        <w:rFonts w:asciiTheme="majorHAnsi" w:eastAsiaTheme="majorEastAsia" w:hAnsiTheme="majorHAnsi" w:cstheme="majorBidi"/>
+                                        <w:rFonts w:ascii="Times New Roman" w:eastAsiaTheme="majorEastAsia" w:hAnsi="Times New Roman" w:cs="Times New Roman"/>
                                         <w:noProof/>
                                         <w:color w:val="1F497D" w:themeColor="text2"/>
                                         <w:sz w:val="32"/>
@@ -759,7 +787,7 @@
                                     </w:pPr>
                                     <w:r>
                                       <w:rPr>
-                                        <w:rFonts w:asciiTheme="majorHAnsi" w:eastAsiaTheme="majorEastAsia" w:hAnsiTheme="majorHAnsi" w:cstheme="majorBidi"/>
+                                        <w:rFonts w:ascii="Times New Roman" w:eastAsiaTheme="majorEastAsia" w:hAnsi="Times New Roman" w:cs="Times New Roman"/>
                                         <w:noProof/>
                                         <w:color w:val="1F497D" w:themeColor="text2"/>
                                         <w:sz w:val="32"/>
@@ -792,15 +820,14 @@
               </mc:Choice>
               <mc:Fallback>
                 <w:pict>
-                  <v:shape w14:anchorId="73025010" id="Text Box 470" o:spid="_x0000_s1029" type="#_x0000_t202" style="position:absolute;margin-left:262.05pt;margin-top:294.7pt;width:238.15pt;height:194.9pt;z-index:251661312;visibility:visible;mso-wrap-style:square;mso-width-percent:0;mso-height-percent:280;mso-wrap-distance-left:9pt;mso-wrap-distance-top:0;mso-wrap-distance-right:9pt;mso-wrap-distance-bottom:0;mso-position-horizontal:absolute;mso-position-horizontal-relative:page;mso-position-vertical:absolute;mso-position-vertical-relative:page;mso-width-percent:0;mso-height-percent:280;mso-width-relative:page;mso-height-relative:page;v-text-anchor:top" o:gfxdata="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" filled="f" stroked="f" strokeweight=".5pt">
+                  <v:shape w14:anchorId="73025010" id="Text Box 470" o:spid="_x0000_s1029" type="#_x0000_t202" style="position:absolute;margin-left:262.05pt;margin-top:286.4pt;width:238.15pt;height:194.9pt;z-index:251661312;visibility:visible;mso-wrap-style:square;mso-width-percent:0;mso-height-percent:280;mso-wrap-distance-left:9pt;mso-wrap-distance-top:0;mso-wrap-distance-right:9pt;mso-wrap-distance-bottom:0;mso-position-horizontal:absolute;mso-position-horizontal-relative:page;mso-position-vertical:absolute;mso-position-vertical-relative:page;mso-width-percent:0;mso-height-percent:280;mso-width-relative:page;mso-height-relative:page;v-text-anchor:top" o:gfxdata="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" filled="f" stroked="f" strokeweight=".5pt">
                     <v:textbox style="mso-fit-shape-to-text:t">
                       <w:txbxContent>
                         <w:sdt>
                           <w:sdtPr>
                             <w:rPr>
-                              <w:rFonts w:asciiTheme="minorHAnsi" w:eastAsiaTheme="majorEastAsia" w:hAnsiTheme="minorHAnsi" w:cstheme="majorBidi"/>
-                              <w:noProof/>
-                              <w:color w:val="4F81BD" w:themeColor="accent1"/>
+                              <w:rFonts w:ascii="Times New Roman" w:hAnsi="Times New Roman" w:cs="Times New Roman"/>
+                              <w:color w:val="548DD4" w:themeColor="text2" w:themeTint="99"/>
                               <w:sz w:val="60"/>
                               <w:szCs w:val="60"/>
                             </w:rPr>
@@ -809,24 +836,26 @@
                             <w:dataBinding w:prefixMappings="xmlns:ns0='http://schemas.openxmlformats.org/package/2006/metadata/core-properties' xmlns:ns1='http://purl.org/dc/elements/1.1/'" w:xpath="/ns0:coreProperties[1]/ns1:title[1]" w:storeItemID="{6C3C8BC8-F283-45AE-878A-BAB7291924A1}"/>
                             <w:text/>
                           </w:sdtPr>
-                          <w:sdtEndPr/>
+                          <w:sdtEndPr>
+                            <w:rPr>
+                              <w:color w:val="548DD4" w:themeColor="text2" w:themeTint="99"/>
+                            </w:rPr>
+                          </w:sdtEndPr>
                           <w:sdtContent>
                             <w:p>
                               <w:pPr>
                                 <w:spacing w:line="240" w:lineRule="auto"/>
                                 <w:rPr>
-                                  <w:rFonts w:asciiTheme="minorHAnsi" w:eastAsiaTheme="majorEastAsia" w:hAnsiTheme="minorHAnsi" w:cstheme="majorBidi"/>
-                                  <w:noProof/>
-                                  <w:color w:val="4F81BD" w:themeColor="accent1"/>
+                                  <w:rFonts w:ascii="Times New Roman" w:hAnsi="Times New Roman" w:cs="Times New Roman"/>
+                                  <w:color w:val="548DD4" w:themeColor="text2" w:themeTint="99"/>
                                   <w:sz w:val="60"/>
                                   <w:szCs w:val="60"/>
                                 </w:rPr>
                               </w:pPr>
                               <w:r>
                                 <w:rPr>
-                                  <w:rFonts w:asciiTheme="minorHAnsi" w:eastAsiaTheme="majorEastAsia" w:hAnsiTheme="minorHAnsi" w:cstheme="majorBidi"/>
-                                  <w:noProof/>
-                                  <w:color w:val="4F81BD" w:themeColor="accent1"/>
+                                  <w:rFonts w:ascii="Times New Roman" w:hAnsi="Times New Roman" w:cs="Times New Roman"/>
+                                  <w:color w:val="548DD4" w:themeColor="text2" w:themeTint="99"/>
                                   <w:sz w:val="60"/>
                                   <w:szCs w:val="60"/>
                                 </w:rPr>
@@ -838,7 +867,7 @@
                         <w:sdt>
                           <w:sdtPr>
                             <w:rPr>
-                              <w:rFonts w:asciiTheme="majorHAnsi" w:eastAsiaTheme="majorEastAsia" w:hAnsiTheme="majorHAnsi" w:cstheme="majorBidi"/>
+                              <w:rFonts w:ascii="Times New Roman" w:eastAsiaTheme="majorEastAsia" w:hAnsi="Times New Roman" w:cs="Times New Roman"/>
                               <w:noProof/>
                               <w:color w:val="1F497D" w:themeColor="text2"/>
                               <w:sz w:val="32"/>
@@ -854,7 +883,7 @@
                             <w:p>
                               <w:pPr>
                                 <w:rPr>
-                                  <w:rFonts w:asciiTheme="majorHAnsi" w:eastAsiaTheme="majorEastAsia" w:hAnsiTheme="majorHAnsi" w:cstheme="majorBidi"/>
+                                  <w:rFonts w:ascii="Times New Roman" w:eastAsiaTheme="majorEastAsia" w:hAnsi="Times New Roman" w:cs="Times New Roman"/>
                                   <w:noProof/>
                                   <w:color w:val="1F497D" w:themeColor="text2"/>
                                   <w:sz w:val="32"/>
@@ -863,7 +892,7 @@
                               </w:pPr>
                               <w:r>
                                 <w:rPr>
-                                  <w:rFonts w:asciiTheme="majorHAnsi" w:eastAsiaTheme="majorEastAsia" w:hAnsiTheme="majorHAnsi" w:cstheme="majorBidi"/>
+                                  <w:rFonts w:ascii="Times New Roman" w:eastAsiaTheme="majorEastAsia" w:hAnsi="Times New Roman" w:cs="Times New Roman"/>
                                   <w:noProof/>
                                   <w:color w:val="1F497D" w:themeColor="text2"/>
                                   <w:sz w:val="32"/>
@@ -883,6 +912,9 @@
             </mc:AlternateContent>
           </w:r>
           <w:r>
+            <w:rPr>
+              <w:lang w:val="en-AU"/>
+            </w:rPr>
             <w:br w:type="page"/>
           </w:r>
         </w:p>
@@ -893,17 +925,23 @@
         <w:jc w:val="center"/>
         <w:rPr>
           <w:rFonts w:ascii="Times New Roman" w:hAnsi="Times New Roman" w:cs="Times New Roman"/>
+          <w:b/>
+          <w:bCs/>
           <w:sz w:val="36"/>
           <w:szCs w:val="36"/>
           <w:u w:val="single"/>
+          <w:lang w:val="en-AU"/>
         </w:rPr>
       </w:pPr>
       <w:r>
         <w:rPr>
           <w:rFonts w:ascii="Times New Roman" w:hAnsi="Times New Roman" w:cs="Times New Roman"/>
+          <w:b/>
+          <w:bCs/>
           <w:sz w:val="36"/>
           <w:szCs w:val="36"/>
           <w:u w:val="single"/>
+          <w:lang w:val="en-AU"/>
         </w:rPr>
         <w:lastRenderedPageBreak/>
         <w:t>Custom Physics Engine Documentation</w:t>
@@ -919,6 +957,7 @@
           <w:sz w:val="20"/>
           <w:szCs w:val="20"/>
           <w:u w:val="single"/>
+          <w:lang w:val="en-AU"/>
         </w:rPr>
       </w:pPr>
       <w:r>
@@ -929,6 +968,7 @@
           <w:sz w:val="20"/>
           <w:szCs w:val="20"/>
           <w:u w:val="single"/>
+          <w:lang w:val="en-AU"/>
         </w:rPr>
         <w:t>By Sian Sallway</w:t>
       </w:r>
@@ -939,22 +979,27 @@
           <w:rFonts w:ascii="Times New Roman" w:hAnsi="Times New Roman" w:cs="Times New Roman"/>
           <w:sz w:val="24"/>
           <w:szCs w:val="24"/>
+          <w:lang w:val="en-AU"/>
         </w:rPr>
       </w:pPr>
     </w:p>
     <w:p>
       <w:pPr>
         <w:rPr>
-          <w:rFonts w:asciiTheme="minorHAnsi" w:hAnsiTheme="minorHAnsi" w:cs="Times New Roman"/>
-          <w:sz w:val="24"/>
-          <w:szCs w:val="24"/>
+          <w:rFonts w:ascii="Times New Roman" w:hAnsi="Times New Roman" w:cs="Times New Roman"/>
+          <w:sz w:val="28"/>
+          <w:szCs w:val="28"/>
+          <w:u w:val="single"/>
+          <w:lang w:val="en-AU"/>
         </w:rPr>
       </w:pPr>
       <w:r>
         <w:rPr>
-          <w:rFonts w:asciiTheme="minorHAnsi" w:hAnsiTheme="minorHAnsi" w:cs="Times New Roman"/>
-          <w:sz w:val="24"/>
-          <w:szCs w:val="24"/>
+          <w:rFonts w:ascii="Times New Roman" w:hAnsi="Times New Roman" w:cs="Times New Roman"/>
+          <w:sz w:val="28"/>
+          <w:szCs w:val="28"/>
+          <w:u w:val="single"/>
+          <w:lang w:val="en-AU"/>
         </w:rPr>
         <w:t>Resources used:</w:t>
       </w:r>
@@ -964,29 +1009,23 @@
         <w:pStyle w:val="ListParagraph"/>
         <w:numPr>
           <w:ilvl w:val="0"/>
-          <w:numId w:val="1"/>
+          <w:numId w:val="2"/>
         </w:numPr>
         <w:rPr>
-          <w:rFonts w:asciiTheme="minorHAnsi" w:hAnsiTheme="minorHAnsi" w:cs="Times New Roman"/>
-          <w:sz w:val="24"/>
-          <w:szCs w:val="24"/>
+          <w:rFonts w:ascii="Times New Roman" w:hAnsi="Times New Roman" w:cs="Times New Roman"/>
+          <w:sz w:val="24"/>
+          <w:szCs w:val="24"/>
+          <w:lang w:val="en-AU"/>
         </w:rPr>
       </w:pPr>
       <w:r>
         <w:rPr>
-          <w:rFonts w:asciiTheme="minorHAnsi" w:hAnsiTheme="minorHAnsi" w:cs="Times New Roman"/>
-          <w:sz w:val="24"/>
-          <w:szCs w:val="24"/>
-        </w:rPr>
-        <w:t>Fixed</w:t>
-      </w:r>
-      <w:r>
-        <w:rPr>
-          <w:rFonts w:asciiTheme="minorHAnsi" w:hAnsiTheme="minorHAnsi" w:cs="Times New Roman"/>
-          <w:sz w:val="24"/>
-          <w:szCs w:val="24"/>
-        </w:rPr>
-        <w:t xml:space="preserve"> Timestep Tutorial</w:t>
+          <w:rFonts w:ascii="Times New Roman" w:hAnsi="Times New Roman" w:cs="Times New Roman"/>
+          <w:sz w:val="24"/>
+          <w:szCs w:val="24"/>
+          <w:lang w:val="en-AU"/>
+        </w:rPr>
+        <w:t>Fixed Timestep Tutorial</w:t>
       </w:r>
     </w:p>
     <w:p>
@@ -994,27 +1033,30 @@
         <w:pStyle w:val="ListParagraph"/>
         <w:numPr>
           <w:ilvl w:val="0"/>
-          <w:numId w:val="1"/>
+          <w:numId w:val="2"/>
         </w:numPr>
         <w:rPr>
-          <w:rFonts w:asciiTheme="minorHAnsi" w:hAnsiTheme="minorHAnsi" w:cs="Times New Roman"/>
-          <w:sz w:val="24"/>
-          <w:szCs w:val="24"/>
+          <w:rFonts w:ascii="Times New Roman" w:hAnsi="Times New Roman" w:cs="Times New Roman"/>
+          <w:sz w:val="24"/>
+          <w:szCs w:val="24"/>
+          <w:lang w:val="en-AU"/>
         </w:rPr>
       </w:pPr>
       <w:r>
         <w:rPr>
-          <w:rFonts w:asciiTheme="minorHAnsi" w:hAnsiTheme="minorHAnsi" w:cs="Times New Roman"/>
-          <w:sz w:val="24"/>
-          <w:szCs w:val="24"/>
+          <w:rFonts w:ascii="Times New Roman" w:hAnsi="Times New Roman" w:cs="Times New Roman"/>
+          <w:sz w:val="24"/>
+          <w:szCs w:val="24"/>
+          <w:lang w:val="en-AU"/>
         </w:rPr>
         <w:t xml:space="preserve">Linear Force and Momentum </w:t>
       </w:r>
       <w:r>
         <w:rPr>
-          <w:rFonts w:asciiTheme="minorHAnsi" w:hAnsiTheme="minorHAnsi" w:cs="Times New Roman"/>
-          <w:sz w:val="24"/>
-          <w:szCs w:val="24"/>
+          <w:rFonts w:ascii="Times New Roman" w:hAnsi="Times New Roman" w:cs="Times New Roman"/>
+          <w:sz w:val="24"/>
+          <w:szCs w:val="24"/>
+          <w:lang w:val="en-AU"/>
         </w:rPr>
         <w:t>Tutorial</w:t>
       </w:r>
@@ -1024,19 +1066,21 @@
         <w:pStyle w:val="ListParagraph"/>
         <w:numPr>
           <w:ilvl w:val="0"/>
-          <w:numId w:val="1"/>
+          <w:numId w:val="2"/>
         </w:numPr>
         <w:rPr>
-          <w:rFonts w:asciiTheme="minorHAnsi" w:hAnsiTheme="minorHAnsi" w:cs="Times New Roman"/>
-          <w:sz w:val="24"/>
-          <w:szCs w:val="24"/>
+          <w:rFonts w:ascii="Times New Roman" w:hAnsi="Times New Roman" w:cs="Times New Roman"/>
+          <w:sz w:val="24"/>
+          <w:szCs w:val="24"/>
+          <w:lang w:val="en-AU"/>
         </w:rPr>
       </w:pPr>
       <w:r>
         <w:rPr>
-          <w:rFonts w:asciiTheme="minorHAnsi" w:hAnsiTheme="minorHAnsi" w:cs="Times New Roman"/>
-          <w:sz w:val="24"/>
-          <w:szCs w:val="24"/>
+          <w:rFonts w:ascii="Times New Roman" w:hAnsi="Times New Roman" w:cs="Times New Roman"/>
+          <w:sz w:val="24"/>
+          <w:szCs w:val="24"/>
+          <w:lang w:val="en-AU"/>
         </w:rPr>
         <w:t>Collision Detection Tutorial</w:t>
       </w:r>
@@ -1046,19 +1090,21 @@
         <w:pStyle w:val="ListParagraph"/>
         <w:numPr>
           <w:ilvl w:val="0"/>
-          <w:numId w:val="1"/>
+          <w:numId w:val="2"/>
         </w:numPr>
         <w:rPr>
-          <w:rFonts w:asciiTheme="minorHAnsi" w:hAnsiTheme="minorHAnsi" w:cs="Times New Roman"/>
-          <w:sz w:val="24"/>
-          <w:szCs w:val="24"/>
+          <w:rFonts w:ascii="Times New Roman" w:hAnsi="Times New Roman" w:cs="Times New Roman"/>
+          <w:sz w:val="24"/>
+          <w:szCs w:val="24"/>
+          <w:lang w:val="en-AU"/>
         </w:rPr>
       </w:pPr>
       <w:r>
         <w:rPr>
-          <w:rFonts w:asciiTheme="minorHAnsi" w:hAnsiTheme="minorHAnsi" w:cs="Times New Roman"/>
-          <w:sz w:val="24"/>
-          <w:szCs w:val="24"/>
+          <w:rFonts w:ascii="Times New Roman" w:hAnsi="Times New Roman" w:cs="Times New Roman"/>
+          <w:sz w:val="24"/>
+          <w:szCs w:val="24"/>
+          <w:lang w:val="en-AU"/>
         </w:rPr>
         <w:t>Collision Resolution Introduction Tutorial</w:t>
       </w:r>
@@ -1068,29 +1114,23 @@
         <w:pStyle w:val="ListParagraph"/>
         <w:numPr>
           <w:ilvl w:val="0"/>
-          <w:numId w:val="1"/>
+          <w:numId w:val="2"/>
         </w:numPr>
         <w:rPr>
-          <w:rFonts w:asciiTheme="minorHAnsi" w:hAnsiTheme="minorHAnsi" w:cs="Times New Roman"/>
-          <w:sz w:val="24"/>
-          <w:szCs w:val="24"/>
+          <w:rFonts w:ascii="Times New Roman" w:hAnsi="Times New Roman" w:cs="Times New Roman"/>
+          <w:sz w:val="24"/>
+          <w:szCs w:val="24"/>
+          <w:lang w:val="en-AU"/>
         </w:rPr>
       </w:pPr>
       <w:r>
         <w:rPr>
-          <w:rFonts w:asciiTheme="minorHAnsi" w:hAnsiTheme="minorHAnsi" w:cs="Times New Roman"/>
-          <w:sz w:val="24"/>
-          <w:szCs w:val="24"/>
-        </w:rPr>
-        <w:t>Collision Resolution</w:t>
-      </w:r>
-      <w:r>
-        <w:rPr>
-          <w:rFonts w:asciiTheme="minorHAnsi" w:hAnsiTheme="minorHAnsi" w:cs="Times New Roman"/>
-          <w:sz w:val="24"/>
-          <w:szCs w:val="24"/>
-        </w:rPr>
-        <w:t xml:space="preserve"> Sphere to Sphere Tutorial</w:t>
+          <w:rFonts w:ascii="Times New Roman" w:hAnsi="Times New Roman" w:cs="Times New Roman"/>
+          <w:sz w:val="24"/>
+          <w:szCs w:val="24"/>
+          <w:lang w:val="en-AU"/>
+        </w:rPr>
+        <w:t>Collision Resolution Sphere to Sphere Tutorial</w:t>
       </w:r>
     </w:p>
     <w:p>
@@ -1098,53 +1138,23 @@
         <w:pStyle w:val="ListParagraph"/>
         <w:numPr>
           <w:ilvl w:val="0"/>
-          <w:numId w:val="1"/>
+          <w:numId w:val="2"/>
         </w:numPr>
         <w:rPr>
-          <w:rFonts w:asciiTheme="minorHAnsi" w:hAnsiTheme="minorHAnsi" w:cs="Times New Roman"/>
-          <w:sz w:val="24"/>
-          <w:szCs w:val="24"/>
+          <w:rFonts w:ascii="Times New Roman" w:hAnsi="Times New Roman" w:cs="Times New Roman"/>
+          <w:sz w:val="24"/>
+          <w:szCs w:val="24"/>
+          <w:lang w:val="en-AU"/>
         </w:rPr>
       </w:pPr>
       <w:r>
         <w:rPr>
-          <w:rFonts w:asciiTheme="minorHAnsi" w:hAnsiTheme="minorHAnsi" w:cs="Times New Roman"/>
-          <w:sz w:val="24"/>
-          <w:szCs w:val="24"/>
-        </w:rPr>
-        <w:t>Collision Resolution</w:t>
-      </w:r>
-      <w:r>
-        <w:rPr>
-          <w:rFonts w:asciiTheme="minorHAnsi" w:hAnsiTheme="minorHAnsi" w:cs="Times New Roman"/>
-          <w:sz w:val="24"/>
-          <w:szCs w:val="24"/>
-        </w:rPr>
-        <w:t xml:space="preserve"> </w:t>
-      </w:r>
-      <w:r>
-        <w:rPr>
-          <w:rFonts w:asciiTheme="minorHAnsi" w:hAnsiTheme="minorHAnsi" w:cs="Times New Roman"/>
-          <w:sz w:val="24"/>
-          <w:szCs w:val="24"/>
-        </w:rPr>
-        <w:t xml:space="preserve">Sphere to </w:t>
-      </w:r>
-      <w:r>
-        <w:rPr>
-          <w:rFonts w:asciiTheme="minorHAnsi" w:hAnsiTheme="minorHAnsi" w:cs="Times New Roman"/>
-          <w:sz w:val="24"/>
-          <w:szCs w:val="24"/>
-        </w:rPr>
-        <w:t>Plane</w:t>
-      </w:r>
-      <w:r>
-        <w:rPr>
-          <w:rFonts w:asciiTheme="minorHAnsi" w:hAnsiTheme="minorHAnsi" w:cs="Times New Roman"/>
-          <w:sz w:val="24"/>
-          <w:szCs w:val="24"/>
-        </w:rPr>
-        <w:t xml:space="preserve"> Tutorial</w:t>
+          <w:rFonts w:ascii="Times New Roman" w:hAnsi="Times New Roman" w:cs="Times New Roman"/>
+          <w:sz w:val="24"/>
+          <w:szCs w:val="24"/>
+          <w:lang w:val="en-AU"/>
+        </w:rPr>
+        <w:t>Collision Resolution Sphere to Plane Tutorial</w:t>
       </w:r>
     </w:p>
     <w:p>
@@ -1152,37 +1162,23 @@
         <w:pStyle w:val="ListParagraph"/>
         <w:numPr>
           <w:ilvl w:val="0"/>
-          <w:numId w:val="1"/>
+          <w:numId w:val="2"/>
         </w:numPr>
         <w:rPr>
-          <w:rFonts w:asciiTheme="minorHAnsi" w:hAnsiTheme="minorHAnsi" w:cs="Times New Roman"/>
-          <w:sz w:val="24"/>
-          <w:szCs w:val="24"/>
+          <w:rFonts w:ascii="Times New Roman" w:hAnsi="Times New Roman" w:cs="Times New Roman"/>
+          <w:sz w:val="24"/>
+          <w:szCs w:val="24"/>
+          <w:lang w:val="en-AU"/>
         </w:rPr>
       </w:pPr>
       <w:r>
         <w:rPr>
-          <w:rFonts w:asciiTheme="minorHAnsi" w:hAnsiTheme="minorHAnsi" w:cs="Times New Roman"/>
-          <w:sz w:val="24"/>
-          <w:szCs w:val="24"/>
-        </w:rPr>
-        <w:t>Collision Resolution</w:t>
-      </w:r>
-      <w:r>
-        <w:rPr>
-          <w:rFonts w:asciiTheme="minorHAnsi" w:hAnsiTheme="minorHAnsi" w:cs="Times New Roman"/>
-          <w:sz w:val="24"/>
-          <w:szCs w:val="24"/>
-        </w:rPr>
-        <w:t xml:space="preserve"> Static and Dynamic Friction </w:t>
-      </w:r>
-      <w:r>
-        <w:rPr>
-          <w:rFonts w:asciiTheme="minorHAnsi" w:hAnsiTheme="minorHAnsi" w:cs="Times New Roman"/>
-          <w:sz w:val="24"/>
-          <w:szCs w:val="24"/>
-        </w:rPr>
-        <w:t>Tutorial</w:t>
+          <w:rFonts w:ascii="Times New Roman" w:hAnsi="Times New Roman" w:cs="Times New Roman"/>
+          <w:sz w:val="24"/>
+          <w:szCs w:val="24"/>
+          <w:lang w:val="en-AU"/>
+        </w:rPr>
+        <w:t>Collision Resolution Static and Dynamic Friction Tutorial</w:t>
       </w:r>
     </w:p>
     <w:p>
@@ -1190,19 +1186,21 @@
         <w:pStyle w:val="ListParagraph"/>
         <w:numPr>
           <w:ilvl w:val="0"/>
-          <w:numId w:val="1"/>
+          <w:numId w:val="2"/>
         </w:numPr>
         <w:rPr>
-          <w:rFonts w:asciiTheme="minorHAnsi" w:hAnsiTheme="minorHAnsi" w:cs="Times New Roman"/>
-          <w:sz w:val="24"/>
-          <w:szCs w:val="24"/>
+          <w:rFonts w:ascii="Times New Roman" w:hAnsi="Times New Roman" w:cs="Times New Roman"/>
+          <w:sz w:val="24"/>
+          <w:szCs w:val="24"/>
+          <w:lang w:val="en-AU"/>
         </w:rPr>
       </w:pPr>
       <w:r>
         <w:rPr>
-          <w:rFonts w:asciiTheme="minorHAnsi" w:hAnsiTheme="minorHAnsi" w:cs="Times New Roman"/>
-          <w:sz w:val="24"/>
-          <w:szCs w:val="24"/>
+          <w:rFonts w:ascii="Times New Roman" w:hAnsi="Times New Roman" w:cs="Times New Roman"/>
+          <w:sz w:val="24"/>
+          <w:szCs w:val="24"/>
+          <w:lang w:val="en-AU"/>
         </w:rPr>
         <w:t>Collision Response and Friction Tutorial</w:t>
       </w:r>
@@ -1212,19 +1210,21 @@
         <w:pStyle w:val="ListParagraph"/>
         <w:numPr>
           <w:ilvl w:val="0"/>
-          <w:numId w:val="1"/>
+          <w:numId w:val="2"/>
         </w:numPr>
         <w:rPr>
-          <w:rFonts w:asciiTheme="minorHAnsi" w:hAnsiTheme="minorHAnsi" w:cs="Times New Roman"/>
-          <w:sz w:val="24"/>
-          <w:szCs w:val="24"/>
+          <w:rFonts w:ascii="Times New Roman" w:hAnsi="Times New Roman" w:cs="Times New Roman"/>
+          <w:sz w:val="24"/>
+          <w:szCs w:val="24"/>
+          <w:lang w:val="en-AU"/>
         </w:rPr>
       </w:pPr>
       <w:r>
         <w:rPr>
-          <w:rFonts w:asciiTheme="minorHAnsi" w:hAnsiTheme="minorHAnsi" w:cs="Times New Roman"/>
-          <w:sz w:val="24"/>
-          <w:szCs w:val="24"/>
+          <w:rFonts w:ascii="Times New Roman" w:hAnsi="Times New Roman" w:cs="Times New Roman"/>
+          <w:sz w:val="24"/>
+          <w:szCs w:val="24"/>
+          <w:lang w:val="en-AU"/>
         </w:rPr>
         <w:t>Rotational Force Part 1 Tutorial</w:t>
       </w:r>
@@ -1234,37 +1234,23 @@
         <w:pStyle w:val="ListParagraph"/>
         <w:numPr>
           <w:ilvl w:val="0"/>
-          <w:numId w:val="1"/>
+          <w:numId w:val="2"/>
         </w:numPr>
         <w:rPr>
-          <w:rFonts w:asciiTheme="minorHAnsi" w:hAnsiTheme="minorHAnsi" w:cs="Times New Roman"/>
-          <w:sz w:val="24"/>
-          <w:szCs w:val="24"/>
+          <w:rFonts w:ascii="Times New Roman" w:hAnsi="Times New Roman" w:cs="Times New Roman"/>
+          <w:sz w:val="24"/>
+          <w:szCs w:val="24"/>
+          <w:lang w:val="en-AU"/>
         </w:rPr>
       </w:pPr>
       <w:r>
         <w:rPr>
-          <w:rFonts w:asciiTheme="minorHAnsi" w:hAnsiTheme="minorHAnsi" w:cs="Times New Roman"/>
-          <w:sz w:val="24"/>
-          <w:szCs w:val="24"/>
-        </w:rPr>
-        <w:t xml:space="preserve">Rotational Force Part </w:t>
-      </w:r>
-      <w:r>
-        <w:rPr>
-          <w:rFonts w:asciiTheme="minorHAnsi" w:hAnsiTheme="minorHAnsi" w:cs="Times New Roman"/>
-          <w:sz w:val="24"/>
-          <w:szCs w:val="24"/>
-        </w:rPr>
-        <w:t>2</w:t>
-      </w:r>
-      <w:r>
-        <w:rPr>
-          <w:rFonts w:asciiTheme="minorHAnsi" w:hAnsiTheme="minorHAnsi" w:cs="Times New Roman"/>
-          <w:sz w:val="24"/>
-          <w:szCs w:val="24"/>
-        </w:rPr>
-        <w:t xml:space="preserve"> Tutorial</w:t>
+          <w:rFonts w:ascii="Times New Roman" w:hAnsi="Times New Roman" w:cs="Times New Roman"/>
+          <w:sz w:val="24"/>
+          <w:szCs w:val="24"/>
+          <w:lang w:val="en-AU"/>
+        </w:rPr>
+        <w:t>Rotational Force Part 2 Tutorial</w:t>
       </w:r>
     </w:p>
     <w:p>
@@ -1272,61 +1258,52 @@
         <w:pStyle w:val="ListParagraph"/>
         <w:numPr>
           <w:ilvl w:val="0"/>
-          <w:numId w:val="1"/>
+          <w:numId w:val="2"/>
         </w:numPr>
         <w:rPr>
-          <w:rFonts w:asciiTheme="minorHAnsi" w:hAnsiTheme="minorHAnsi" w:cs="Times New Roman"/>
-          <w:sz w:val="24"/>
-          <w:szCs w:val="24"/>
+          <w:rFonts w:ascii="Times New Roman" w:hAnsi="Times New Roman" w:cs="Times New Roman"/>
+          <w:sz w:val="24"/>
+          <w:szCs w:val="24"/>
+          <w:lang w:val="en-AU"/>
         </w:rPr>
       </w:pPr>
       <w:r>
         <w:rPr>
-          <w:rFonts w:asciiTheme="minorHAnsi" w:hAnsiTheme="minorHAnsi" w:cs="Times New Roman"/>
-          <w:sz w:val="24"/>
-          <w:szCs w:val="24"/>
-        </w:rPr>
-        <w:t xml:space="preserve">Rotational Force Part </w:t>
-      </w:r>
-      <w:r>
-        <w:rPr>
-          <w:rFonts w:asciiTheme="minorHAnsi" w:hAnsiTheme="minorHAnsi" w:cs="Times New Roman"/>
-          <w:sz w:val="24"/>
-          <w:szCs w:val="24"/>
-        </w:rPr>
-        <w:t>3</w:t>
-      </w:r>
-      <w:r>
-        <w:rPr>
-          <w:rFonts w:asciiTheme="minorHAnsi" w:hAnsiTheme="minorHAnsi" w:cs="Times New Roman"/>
-          <w:sz w:val="24"/>
-          <w:szCs w:val="24"/>
-        </w:rPr>
-        <w:t xml:space="preserve"> Tutorial</w:t>
+          <w:rFonts w:ascii="Times New Roman" w:hAnsi="Times New Roman" w:cs="Times New Roman"/>
+          <w:sz w:val="24"/>
+          <w:szCs w:val="24"/>
+          <w:lang w:val="en-AU"/>
+        </w:rPr>
+        <w:t>Rotational Force Part 3 Tutorial</w:t>
       </w:r>
     </w:p>
     <w:p>
       <w:pPr>
         <w:rPr>
-          <w:rFonts w:ascii="Times New Roman" w:hAnsi="Times New Roman" w:cs="Times New Roman"/>
-          <w:sz w:val="24"/>
-          <w:szCs w:val="24"/>
+          <w:rFonts w:ascii="Times New Roman" w:hAnsi="Times New Roman"/>
+          <w:sz w:val="24"/>
+          <w:szCs w:val="24"/>
+          <w:lang w:val="en-AU"/>
         </w:rPr>
       </w:pPr>
     </w:p>
     <w:p>
       <w:pPr>
         <w:rPr>
-          <w:rFonts w:ascii="Times New Roman" w:hAnsi="Times New Roman" w:cs="Times New Roman"/>
-          <w:sz w:val="24"/>
-          <w:szCs w:val="24"/>
+          <w:rFonts w:ascii="Times New Roman" w:hAnsi="Times New Roman"/>
+          <w:sz w:val="28"/>
+          <w:szCs w:val="28"/>
+          <w:u w:val="single"/>
+          <w:lang w:val="en-AU"/>
         </w:rPr>
       </w:pPr>
       <w:r>
         <w:rPr>
-          <w:rFonts w:ascii="Times New Roman" w:hAnsi="Times New Roman" w:cs="Times New Roman"/>
-          <w:sz w:val="24"/>
-          <w:szCs w:val="24"/>
+          <w:rFonts w:ascii="Times New Roman" w:hAnsi="Times New Roman"/>
+          <w:sz w:val="28"/>
+          <w:szCs w:val="28"/>
+          <w:u w:val="single"/>
+          <w:lang w:val="en-AU"/>
         </w:rPr>
         <w:t>Third-party Libraries:</w:t>
       </w:r>
@@ -1336,19 +1313,21 @@
         <w:pStyle w:val="ListParagraph"/>
         <w:numPr>
           <w:ilvl w:val="0"/>
-          <w:numId w:val="1"/>
+          <w:numId w:val="3"/>
         </w:numPr>
         <w:rPr>
-          <w:rFonts w:ascii="Times New Roman" w:hAnsi="Times New Roman" w:cs="Times New Roman"/>
-          <w:sz w:val="24"/>
-          <w:szCs w:val="24"/>
+          <w:rFonts w:ascii="Times New Roman" w:hAnsi="Times New Roman"/>
+          <w:sz w:val="24"/>
+          <w:szCs w:val="24"/>
+          <w:lang w:val="en-AU"/>
         </w:rPr>
       </w:pPr>
       <w:r>
         <w:rPr>
-          <w:rFonts w:ascii="Times New Roman" w:hAnsi="Times New Roman" w:cs="Times New Roman"/>
-          <w:sz w:val="24"/>
-          <w:szCs w:val="24"/>
+          <w:rFonts w:ascii="Times New Roman" w:hAnsi="Times New Roman"/>
+          <w:sz w:val="24"/>
+          <w:szCs w:val="24"/>
+          <w:lang w:val="en-AU"/>
         </w:rPr>
         <w:t xml:space="preserve">AIE Bootstrap </w:t>
       </w:r>
@@ -1358,20 +1337,22 @@
         <w:pStyle w:val="ListParagraph"/>
         <w:numPr>
           <w:ilvl w:val="0"/>
-          <w:numId w:val="1"/>
+          <w:numId w:val="3"/>
         </w:numPr>
         <w:rPr>
-          <w:rFonts w:ascii="Times New Roman" w:hAnsi="Times New Roman" w:cs="Times New Roman"/>
-          <w:sz w:val="24"/>
-          <w:szCs w:val="24"/>
+          <w:rFonts w:ascii="Times New Roman" w:hAnsi="Times New Roman"/>
+          <w:sz w:val="24"/>
+          <w:szCs w:val="24"/>
+          <w:lang w:val="en-AU"/>
         </w:rPr>
       </w:pPr>
       <w:proofErr w:type="spellStart"/>
       <w:r>
         <w:rPr>
-          <w:rFonts w:ascii="Times New Roman" w:hAnsi="Times New Roman" w:cs="Times New Roman"/>
-          <w:sz w:val="24"/>
-          <w:szCs w:val="24"/>
+          <w:rFonts w:ascii="Times New Roman" w:hAnsi="Times New Roman"/>
+          <w:sz w:val="24"/>
+          <w:szCs w:val="24"/>
+          <w:lang w:val="en-AU"/>
         </w:rPr>
         <w:t>Glm</w:t>
       </w:r>
@@ -1384,10 +1365,9 @@
           <w:rFonts w:ascii="Times New Roman" w:hAnsi="Times New Roman" w:cs="Times New Roman"/>
           <w:sz w:val="24"/>
           <w:szCs w:val="24"/>
-        </w:rPr>
-      </w:pPr>
-      <w:bookmarkStart w:id="0" w:name="_GoBack"/>
-      <w:bookmarkEnd w:id="0"/>
+          <w:lang w:val="en-AU"/>
+        </w:rPr>
+      </w:pPr>
     </w:p>
     <w:p>
       <w:pPr>
@@ -1395,6 +1375,27 @@
           <w:rFonts w:ascii="Times New Roman" w:hAnsi="Times New Roman" w:cs="Times New Roman"/>
           <w:sz w:val="24"/>
           <w:szCs w:val="24"/>
+          <w:lang w:val="en-AU"/>
+        </w:rPr>
+      </w:pPr>
+      <w:r>
+        <w:rPr>
+          <w:rFonts w:ascii="Times New Roman" w:hAnsi="Times New Roman" w:cs="Times New Roman"/>
+          <w:sz w:val="28"/>
+          <w:szCs w:val="28"/>
+          <w:u w:val="single"/>
+          <w:lang w:val="en-AU"/>
+        </w:rPr>
+        <w:t>What can be improved?</w:t>
+      </w:r>
+    </w:p>
+    <w:p>
+      <w:pPr>
+        <w:rPr>
+          <w:rFonts w:ascii="Times New Roman" w:hAnsi="Times New Roman" w:cs="Times New Roman"/>
+          <w:sz w:val="24"/>
+          <w:szCs w:val="24"/>
+          <w:lang w:val="en-AU"/>
         </w:rPr>
       </w:pPr>
     </w:p>
@@ -1413,9 +1414,9 @@
 <file path=word/numbering.xml><?xml version="1.0" encoding="utf-8"?>
 <w:numbering xmlns:wpc="http://schemas.microsoft.com/office/word/2010/wordprocessingCanvas" xmlns:cx="http://schemas.microsoft.com/office/drawing/2014/chartex" xmlns:cx1="http://schemas.microsoft.com/office/drawing/2015/9/8/chartex" xmlns:cx2="http://schemas.microsoft.com/office/drawing/2015/10/21/chartex" xmlns:cx3="http://schemas.microsoft.com/office/drawing/2016/5/9/chartex" xmlns:cx4="http://schemas.microsoft.com/office/drawing/2016/5/10/chartex" xmlns:cx5="http://schemas.microsoft.com/office/drawing/2016/5/11/chartex" xmlns:cx6="http://schemas.microsoft.com/office/drawing/2016/5/12/chartex" xmlns:cx7="http://schemas.microsoft.com/office/drawing/2016/5/13/chartex" xmlns:cx8="http://schemas.microsoft.com/office/drawing/2016/5/14/chartex" xmlns:mc="http://schemas.openxmlformats.org/markup-compatibility/2006" xmlns:aink="http://schemas.microsoft.com/office/drawing/2016/ink" xmlns:am3d="http://schemas.microsoft.com/office/drawing/2017/model3d" xmlns:o="urn:schemas-microsoft-com:office:office" xmlns:r="http://schemas.openxmlformats.org/officeDocument/2006/relationships" xmlns:m="http://schemas.openxmlformats.org/officeDocument/2006/math" xmlns:v="urn:schemas-microsoft-com:vml" xmlns:wp14="http://schemas.microsoft.com/office/word/2010/wordprocessingDrawing" xmlns:wp="http://schemas.openxmlformats.org/drawingml/2006/wordprocessingDrawing" xmlns:w10="urn:schemas-microsoft-com:office:word" xmlns:w="http://schemas.openxmlformats.org/wordprocessingml/2006/main" xmlns:w14="http://schemas.microsoft.com/office/word/2010/wordml" xmlns:w15="http://schemas.microsoft.com/office/word/2012/wordml" xmlns:w16cid="http://schemas.microsoft.com/office/word/2016/wordml/cid" xmlns:w16se="http://schemas.microsoft.com/office/word/2015/wordml/symex" xmlns:wpg="http://schemas.microsoft.com/office/word/2010/wordprocessingGroup" xmlns:wpi="http://schemas.microsoft.com/office/word/2010/wordprocessingInk" xmlns:wne="http://schemas.microsoft.com/office/word/2006/wordml" xmlns:wps="http://schemas.microsoft.com/office/word/2010/wordprocessingShape" mc:Ignorable="w14 w15 w16se w16cid wp14">
   <w:abstractNum w:abstractNumId="0" w15:restartNumberingAfterBreak="0">
-    <w:nsid w:val="3C972B58"/>
+    <w:nsid w:val="287261C1"/>
     <w:multiLevelType w:val="hybridMultilevel"/>
-    <w:tmpl w:val="927AF616"/>
+    <w:tmpl w:val="E32EEBD6"/>
     <w:lvl w:ilvl="0" w:tplc="9A1806F8">
       <w:numFmt w:val="bullet"/>
       <w:lvlText w:val="-"/>
@@ -1524,7 +1525,237 @@
       </w:rPr>
     </w:lvl>
   </w:abstractNum>
+  <w:abstractNum w:abstractNumId="1" w15:restartNumberingAfterBreak="0">
+    <w:nsid w:val="3C972B58"/>
+    <w:multiLevelType w:val="hybridMultilevel"/>
+    <w:tmpl w:val="927AF616"/>
+    <w:lvl w:ilvl="0" w:tplc="9A1806F8">
+      <w:numFmt w:val="bullet"/>
+      <w:lvlText w:val="-"/>
+      <w:lvlJc w:val="left"/>
+      <w:pPr>
+        <w:ind w:left="720" w:hanging="360"/>
+      </w:pPr>
+      <w:rPr>
+        <w:rFonts w:ascii="Times New Roman" w:eastAsia="Arial" w:hAnsi="Times New Roman" w:cs="Times New Roman" w:hint="default"/>
+      </w:rPr>
+    </w:lvl>
+    <w:lvl w:ilvl="1" w:tplc="0C090003" w:tentative="1">
+      <w:start w:val="1"/>
+      <w:numFmt w:val="bullet"/>
+      <w:lvlText w:val="o"/>
+      <w:lvlJc w:val="left"/>
+      <w:pPr>
+        <w:ind w:left="1440" w:hanging="360"/>
+      </w:pPr>
+      <w:rPr>
+        <w:rFonts w:ascii="Courier New" w:hAnsi="Courier New" w:cs="Courier New" w:hint="default"/>
+      </w:rPr>
+    </w:lvl>
+    <w:lvl w:ilvl="2" w:tplc="0C090005" w:tentative="1">
+      <w:start w:val="1"/>
+      <w:numFmt w:val="bullet"/>
+      <w:lvlText w:val=""/>
+      <w:lvlJc w:val="left"/>
+      <w:pPr>
+        <w:ind w:left="2160" w:hanging="360"/>
+      </w:pPr>
+      <w:rPr>
+        <w:rFonts w:ascii="Wingdings" w:hAnsi="Wingdings" w:hint="default"/>
+      </w:rPr>
+    </w:lvl>
+    <w:lvl w:ilvl="3" w:tplc="0C090001" w:tentative="1">
+      <w:start w:val="1"/>
+      <w:numFmt w:val="bullet"/>
+      <w:lvlText w:val=""/>
+      <w:lvlJc w:val="left"/>
+      <w:pPr>
+        <w:ind w:left="2880" w:hanging="360"/>
+      </w:pPr>
+      <w:rPr>
+        <w:rFonts w:ascii="Symbol" w:hAnsi="Symbol" w:hint="default"/>
+      </w:rPr>
+    </w:lvl>
+    <w:lvl w:ilvl="4" w:tplc="0C090003" w:tentative="1">
+      <w:start w:val="1"/>
+      <w:numFmt w:val="bullet"/>
+      <w:lvlText w:val="o"/>
+      <w:lvlJc w:val="left"/>
+      <w:pPr>
+        <w:ind w:left="3600" w:hanging="360"/>
+      </w:pPr>
+      <w:rPr>
+        <w:rFonts w:ascii="Courier New" w:hAnsi="Courier New" w:cs="Courier New" w:hint="default"/>
+      </w:rPr>
+    </w:lvl>
+    <w:lvl w:ilvl="5" w:tplc="0C090005" w:tentative="1">
+      <w:start w:val="1"/>
+      <w:numFmt w:val="bullet"/>
+      <w:lvlText w:val=""/>
+      <w:lvlJc w:val="left"/>
+      <w:pPr>
+        <w:ind w:left="4320" w:hanging="360"/>
+      </w:pPr>
+      <w:rPr>
+        <w:rFonts w:ascii="Wingdings" w:hAnsi="Wingdings" w:hint="default"/>
+      </w:rPr>
+    </w:lvl>
+    <w:lvl w:ilvl="6" w:tplc="0C090001" w:tentative="1">
+      <w:start w:val="1"/>
+      <w:numFmt w:val="bullet"/>
+      <w:lvlText w:val=""/>
+      <w:lvlJc w:val="left"/>
+      <w:pPr>
+        <w:ind w:left="5040" w:hanging="360"/>
+      </w:pPr>
+      <w:rPr>
+        <w:rFonts w:ascii="Symbol" w:hAnsi="Symbol" w:hint="default"/>
+      </w:rPr>
+    </w:lvl>
+    <w:lvl w:ilvl="7" w:tplc="0C090003" w:tentative="1">
+      <w:start w:val="1"/>
+      <w:numFmt w:val="bullet"/>
+      <w:lvlText w:val="o"/>
+      <w:lvlJc w:val="left"/>
+      <w:pPr>
+        <w:ind w:left="5760" w:hanging="360"/>
+      </w:pPr>
+      <w:rPr>
+        <w:rFonts w:ascii="Courier New" w:hAnsi="Courier New" w:cs="Courier New" w:hint="default"/>
+      </w:rPr>
+    </w:lvl>
+    <w:lvl w:ilvl="8" w:tplc="0C090005" w:tentative="1">
+      <w:start w:val="1"/>
+      <w:numFmt w:val="bullet"/>
+      <w:lvlText w:val=""/>
+      <w:lvlJc w:val="left"/>
+      <w:pPr>
+        <w:ind w:left="6480" w:hanging="360"/>
+      </w:pPr>
+      <w:rPr>
+        <w:rFonts w:ascii="Wingdings" w:hAnsi="Wingdings" w:hint="default"/>
+      </w:rPr>
+    </w:lvl>
+  </w:abstractNum>
+  <w:abstractNum w:abstractNumId="2" w15:restartNumberingAfterBreak="0">
+    <w:nsid w:val="5B687C1B"/>
+    <w:multiLevelType w:val="hybridMultilevel"/>
+    <w:tmpl w:val="C80E5A60"/>
+    <w:lvl w:ilvl="0" w:tplc="9A1806F8">
+      <w:numFmt w:val="bullet"/>
+      <w:lvlText w:val="-"/>
+      <w:lvlJc w:val="left"/>
+      <w:pPr>
+        <w:ind w:left="720" w:hanging="360"/>
+      </w:pPr>
+      <w:rPr>
+        <w:rFonts w:ascii="Times New Roman" w:eastAsia="Arial" w:hAnsi="Times New Roman" w:cs="Times New Roman" w:hint="default"/>
+      </w:rPr>
+    </w:lvl>
+    <w:lvl w:ilvl="1" w:tplc="0C090003" w:tentative="1">
+      <w:start w:val="1"/>
+      <w:numFmt w:val="bullet"/>
+      <w:lvlText w:val="o"/>
+      <w:lvlJc w:val="left"/>
+      <w:pPr>
+        <w:ind w:left="1440" w:hanging="360"/>
+      </w:pPr>
+      <w:rPr>
+        <w:rFonts w:ascii="Courier New" w:hAnsi="Courier New" w:cs="Courier New" w:hint="default"/>
+      </w:rPr>
+    </w:lvl>
+    <w:lvl w:ilvl="2" w:tplc="0C090005" w:tentative="1">
+      <w:start w:val="1"/>
+      <w:numFmt w:val="bullet"/>
+      <w:lvlText w:val=""/>
+      <w:lvlJc w:val="left"/>
+      <w:pPr>
+        <w:ind w:left="2160" w:hanging="360"/>
+      </w:pPr>
+      <w:rPr>
+        <w:rFonts w:ascii="Wingdings" w:hAnsi="Wingdings" w:hint="default"/>
+      </w:rPr>
+    </w:lvl>
+    <w:lvl w:ilvl="3" w:tplc="0C090001" w:tentative="1">
+      <w:start w:val="1"/>
+      <w:numFmt w:val="bullet"/>
+      <w:lvlText w:val=""/>
+      <w:lvlJc w:val="left"/>
+      <w:pPr>
+        <w:ind w:left="2880" w:hanging="360"/>
+      </w:pPr>
+      <w:rPr>
+        <w:rFonts w:ascii="Symbol" w:hAnsi="Symbol" w:hint="default"/>
+      </w:rPr>
+    </w:lvl>
+    <w:lvl w:ilvl="4" w:tplc="0C090003" w:tentative="1">
+      <w:start w:val="1"/>
+      <w:numFmt w:val="bullet"/>
+      <w:lvlText w:val="o"/>
+      <w:lvlJc w:val="left"/>
+      <w:pPr>
+        <w:ind w:left="3600" w:hanging="360"/>
+      </w:pPr>
+      <w:rPr>
+        <w:rFonts w:ascii="Courier New" w:hAnsi="Courier New" w:cs="Courier New" w:hint="default"/>
+      </w:rPr>
+    </w:lvl>
+    <w:lvl w:ilvl="5" w:tplc="0C090005" w:tentative="1">
+      <w:start w:val="1"/>
+      <w:numFmt w:val="bullet"/>
+      <w:lvlText w:val=""/>
+      <w:lvlJc w:val="left"/>
+      <w:pPr>
+        <w:ind w:left="4320" w:hanging="360"/>
+      </w:pPr>
+      <w:rPr>
+        <w:rFonts w:ascii="Wingdings" w:hAnsi="Wingdings" w:hint="default"/>
+      </w:rPr>
+    </w:lvl>
+    <w:lvl w:ilvl="6" w:tplc="0C090001" w:tentative="1">
+      <w:start w:val="1"/>
+      <w:numFmt w:val="bullet"/>
+      <w:lvlText w:val=""/>
+      <w:lvlJc w:val="left"/>
+      <w:pPr>
+        <w:ind w:left="5040" w:hanging="360"/>
+      </w:pPr>
+      <w:rPr>
+        <w:rFonts w:ascii="Symbol" w:hAnsi="Symbol" w:hint="default"/>
+      </w:rPr>
+    </w:lvl>
+    <w:lvl w:ilvl="7" w:tplc="0C090003" w:tentative="1">
+      <w:start w:val="1"/>
+      <w:numFmt w:val="bullet"/>
+      <w:lvlText w:val="o"/>
+      <w:lvlJc w:val="left"/>
+      <w:pPr>
+        <w:ind w:left="5760" w:hanging="360"/>
+      </w:pPr>
+      <w:rPr>
+        <w:rFonts w:ascii="Courier New" w:hAnsi="Courier New" w:cs="Courier New" w:hint="default"/>
+      </w:rPr>
+    </w:lvl>
+    <w:lvl w:ilvl="8" w:tplc="0C090005" w:tentative="1">
+      <w:start w:val="1"/>
+      <w:numFmt w:val="bullet"/>
+      <w:lvlText w:val=""/>
+      <w:lvlJc w:val="left"/>
+      <w:pPr>
+        <w:ind w:left="6480" w:hanging="360"/>
+      </w:pPr>
+      <w:rPr>
+        <w:rFonts w:ascii="Wingdings" w:hAnsi="Wingdings" w:hint="default"/>
+      </w:rPr>
+    </w:lvl>
+  </w:abstractNum>
   <w:num w:numId="1">
+    <w:abstractNumId w:val="1"/>
+  </w:num>
+  <w:num w:numId="2">
+    <w:abstractNumId w:val="2"/>
+  </w:num>
+  <w:num w:numId="3">
     <w:abstractNumId w:val="0"/>
   </w:num>
 </w:numbering>
@@ -2046,7 +2277,6 @@
   <w:style w:type="character" w:default="1" w:styleId="DefaultParagraphFont">
     <w:name w:val="Default Paragraph Font"/>
     <w:uiPriority w:val="1"/>
-    <w:semiHidden/>
     <w:unhideWhenUsed/>
   </w:style>
   <w:style w:type="table" w:default="1" w:styleId="TableNormal">

</xml_diff>